<commit_message>
Test commit for Dima
</commit_message>
<xml_diff>
--- a/2. Understanding user needs/2.1. Интервью.docx
+++ b/2. Understanding user needs/2.1. Интервью.docx
@@ -1,6 +1,6 @@
 
 <file path=word/document.xml><?xml version="1.0" encoding="utf-8"?>
-<w:document xmlns:wpc="http://schemas.microsoft.com/office/word/2010/wordprocessingCanvas" xmlns:cx="http://schemas.microsoft.com/office/drawing/2014/chartex" xmlns:cx1="http://schemas.microsoft.com/office/drawing/2015/9/8/chartex" xmlns:cx2="http://schemas.microsoft.com/office/drawing/2015/10/21/chartex" xmlns:cx3="http://schemas.microsoft.com/office/drawing/2016/5/9/chartex" xmlns:cx4="http://schemas.microsoft.com/office/drawing/2016/5/10/chartex" xmlns:cx5="http://schemas.microsoft.com/office/drawing/2016/5/11/chartex" xmlns:cx6="http://schemas.microsoft.com/office/drawing/2016/5/12/chartex" xmlns:cx7="http://schemas.microsoft.com/office/drawing/2016/5/13/chartex" xmlns:cx8="http://schemas.microsoft.com/office/drawing/2016/5/14/chartex" xmlns:mc="http://schemas.openxmlformats.org/markup-compatibility/2006" xmlns:aink="http://schemas.microsoft.com/office/drawing/2016/ink" xmlns:am3d="http://schemas.microsoft.com/office/drawing/2017/model3d" xmlns:o="urn:schemas-microsoft-com:office:office" xmlns:r="http://schemas.openxmlformats.org/officeDocument/2006/relationships" xmlns:m="http://schemas.openxmlformats.org/officeDocument/2006/math" xmlns:v="urn:schemas-microsoft-com:vml" xmlns:wp14="http://schemas.microsoft.com/office/word/2010/wordprocessingDrawing" xmlns:wp="http://schemas.openxmlformats.org/drawingml/2006/wordprocessingDrawing" xmlns:w10="urn:schemas-microsoft-com:office:word" xmlns:w="http://schemas.openxmlformats.org/wordprocessingml/2006/main" xmlns:w14="http://schemas.microsoft.com/office/word/2010/wordml" xmlns:w15="http://schemas.microsoft.com/office/word/2012/wordml" xmlns:w16cid="http://schemas.microsoft.com/office/word/2016/wordml/cid" xmlns:w16se="http://schemas.microsoft.com/office/word/2015/wordml/symex" xmlns:wpg="http://schemas.microsoft.com/office/word/2010/wordprocessingGroup" xmlns:wpi="http://schemas.microsoft.com/office/word/2010/wordprocessingInk" xmlns:wne="http://schemas.microsoft.com/office/word/2006/wordml" xmlns:wps="http://schemas.microsoft.com/office/word/2010/wordprocessingShape" mc:Ignorable="w14 w15 w16se w16cid wp14">
+<w:document xmlns:wpc="http://schemas.microsoft.com/office/word/2010/wordprocessingCanvas" xmlns:cx="http://schemas.microsoft.com/office/drawing/2014/chartex" xmlns:cx1="http://schemas.microsoft.com/office/drawing/2015/9/8/chartex" xmlns:mc="http://schemas.openxmlformats.org/markup-compatibility/2006" xmlns:o="urn:schemas-microsoft-com:office:office" xmlns:r="http://schemas.openxmlformats.org/officeDocument/2006/relationships" xmlns:m="http://schemas.openxmlformats.org/officeDocument/2006/math" xmlns:v="urn:schemas-microsoft-com:vml" xmlns:wp14="http://schemas.microsoft.com/office/word/2010/wordprocessingDrawing" xmlns:wp="http://schemas.openxmlformats.org/drawingml/2006/wordprocessingDrawing" xmlns:w10="urn:schemas-microsoft-com:office:word" xmlns:w="http://schemas.openxmlformats.org/wordprocessingml/2006/main" xmlns:w14="http://schemas.microsoft.com/office/word/2010/wordml" xmlns:w15="http://schemas.microsoft.com/office/word/2012/wordml" xmlns:w16se="http://schemas.microsoft.com/office/word/2015/wordml/symex" xmlns:wpg="http://schemas.microsoft.com/office/word/2010/wordprocessingGroup" xmlns:wpi="http://schemas.microsoft.com/office/word/2010/wordprocessingInk" xmlns:wne="http://schemas.microsoft.com/office/word/2006/wordml" xmlns:wps="http://schemas.microsoft.com/office/word/2010/wordprocessingShape" mc:Ignorable="w14 w15 w16se wp14">
   <w:body>
     <w:p>
       <w:pPr>
@@ -35,6 +35,15 @@
           <w:rFonts w:ascii="Times New Roman" w:hAnsi="Times New Roman" w:cs="Times New Roman"/>
           <w:sz w:val="24"/>
         </w:rPr>
+        <w:t>хуй</w:t>
+      </w:r>
+      <w:bookmarkStart w:id="0" w:name="_GoBack"/>
+      <w:bookmarkEnd w:id="0"/>
+      <w:r>
+        <w:rPr>
+          <w:rFonts w:ascii="Times New Roman" w:hAnsi="Times New Roman" w:cs="Times New Roman"/>
+          <w:sz w:val="24"/>
+        </w:rPr>
         <w:t>Эта часть нашей работ</w:t>
       </w:r>
       <w:r>
@@ -65,7 +74,7 @@
         </w:rPr>
         <w:t xml:space="preserve"> </w:t>
       </w:r>
-      <w:bookmarkStart w:id="0" w:name="_Hlk515836370"/>
+      <w:bookmarkStart w:id="1" w:name="_Hlk515836370"/>
       <w:r>
         <w:rPr>
           <w:rFonts w:ascii="Times New Roman" w:hAnsi="Times New Roman" w:cs="Times New Roman"/>
@@ -103,8 +112,6 @@
         </w:rPr>
         <w:t>3</w:t>
       </w:r>
-      <w:bookmarkStart w:id="1" w:name="_GoBack"/>
-      <w:bookmarkEnd w:id="1"/>
       <w:r>
         <w:rPr>
           <w:rFonts w:ascii="Times New Roman" w:hAnsi="Times New Roman" w:cs="Times New Roman"/>
@@ -121,7 +128,7 @@
         <w:t>вопросов.</w:t>
       </w:r>
     </w:p>
-    <w:bookmarkEnd w:id="0"/>
+    <w:bookmarkEnd w:id="1"/>
     <w:p>
       <w:pPr>
         <w:ind w:firstLine="426"/>
@@ -1625,7 +1632,7 @@
 </file>
 
 <file path=word/numbering.xml><?xml version="1.0" encoding="utf-8"?>
-<w:numbering xmlns:wpc="http://schemas.microsoft.com/office/word/2010/wordprocessingCanvas" xmlns:cx="http://schemas.microsoft.com/office/drawing/2014/chartex" xmlns:cx1="http://schemas.microsoft.com/office/drawing/2015/9/8/chartex" xmlns:cx2="http://schemas.microsoft.com/office/drawing/2015/10/21/chartex" xmlns:cx3="http://schemas.microsoft.com/office/drawing/2016/5/9/chartex" xmlns:cx4="http://schemas.microsoft.com/office/drawing/2016/5/10/chartex" xmlns:cx5="http://schemas.microsoft.com/office/drawing/2016/5/11/chartex" xmlns:cx6="http://schemas.microsoft.com/office/drawing/2016/5/12/chartex" xmlns:cx7="http://schemas.microsoft.com/office/drawing/2016/5/13/chartex" xmlns:cx8="http://schemas.microsoft.com/office/drawing/2016/5/14/chartex" xmlns:mc="http://schemas.openxmlformats.org/markup-compatibility/2006" xmlns:aink="http://schemas.microsoft.com/office/drawing/2016/ink" xmlns:am3d="http://schemas.microsoft.com/office/drawing/2017/model3d" xmlns:o="urn:schemas-microsoft-com:office:office" xmlns:r="http://schemas.openxmlformats.org/officeDocument/2006/relationships" xmlns:m="http://schemas.openxmlformats.org/officeDocument/2006/math" xmlns:v="urn:schemas-microsoft-com:vml" xmlns:wp14="http://schemas.microsoft.com/office/word/2010/wordprocessingDrawing" xmlns:wp="http://schemas.openxmlformats.org/drawingml/2006/wordprocessingDrawing" xmlns:w10="urn:schemas-microsoft-com:office:word" xmlns:w="http://schemas.openxmlformats.org/wordprocessingml/2006/main" xmlns:w14="http://schemas.microsoft.com/office/word/2010/wordml" xmlns:w15="http://schemas.microsoft.com/office/word/2012/wordml" xmlns:w16cid="http://schemas.microsoft.com/office/word/2016/wordml/cid" xmlns:w16se="http://schemas.microsoft.com/office/word/2015/wordml/symex" xmlns:wpg="http://schemas.microsoft.com/office/word/2010/wordprocessingGroup" xmlns:wpi="http://schemas.microsoft.com/office/word/2010/wordprocessingInk" xmlns:wne="http://schemas.microsoft.com/office/word/2006/wordml" xmlns:wps="http://schemas.microsoft.com/office/word/2010/wordprocessingShape" mc:Ignorable="w14 w15 w16se w16cid wp14">
+<w:numbering xmlns:wpc="http://schemas.microsoft.com/office/word/2010/wordprocessingCanvas" xmlns:cx="http://schemas.microsoft.com/office/drawing/2014/chartex" xmlns:cx1="http://schemas.microsoft.com/office/drawing/2015/9/8/chartex" xmlns:mc="http://schemas.openxmlformats.org/markup-compatibility/2006" xmlns:o="urn:schemas-microsoft-com:office:office" xmlns:r="http://schemas.openxmlformats.org/officeDocument/2006/relationships" xmlns:m="http://schemas.openxmlformats.org/officeDocument/2006/math" xmlns:v="urn:schemas-microsoft-com:vml" xmlns:wp14="http://schemas.microsoft.com/office/word/2010/wordprocessingDrawing" xmlns:wp="http://schemas.openxmlformats.org/drawingml/2006/wordprocessingDrawing" xmlns:w10="urn:schemas-microsoft-com:office:word" xmlns:w="http://schemas.openxmlformats.org/wordprocessingml/2006/main" xmlns:w14="http://schemas.microsoft.com/office/word/2010/wordml" xmlns:w15="http://schemas.microsoft.com/office/word/2012/wordml" xmlns:w16se="http://schemas.microsoft.com/office/word/2015/wordml/symex" xmlns:wpg="http://schemas.microsoft.com/office/word/2010/wordprocessingGroup" xmlns:wpi="http://schemas.microsoft.com/office/word/2010/wordprocessingInk" xmlns:wne="http://schemas.microsoft.com/office/word/2006/wordml" xmlns:wps="http://schemas.microsoft.com/office/word/2010/wordprocessingShape" mc:Ignorable="w14 w15 w16se wp14">
   <w:abstractNum w:abstractNumId="0" w15:restartNumberingAfterBreak="0">
     <w:nsid w:val="0873464D"/>
     <w:multiLevelType w:val="hybridMultilevel"/>
@@ -1815,7 +1822,7 @@
 </file>
 
 <file path=word/styles.xml><?xml version="1.0" encoding="utf-8"?>
-<w:styles xmlns:mc="http://schemas.openxmlformats.org/markup-compatibility/2006" xmlns:r="http://schemas.openxmlformats.org/officeDocument/2006/relationships" xmlns:w="http://schemas.openxmlformats.org/wordprocessingml/2006/main" xmlns:w14="http://schemas.microsoft.com/office/word/2010/wordml" xmlns:w15="http://schemas.microsoft.com/office/word/2012/wordml" xmlns:w16cid="http://schemas.microsoft.com/office/word/2016/wordml/cid" xmlns:w16se="http://schemas.microsoft.com/office/word/2015/wordml/symex" mc:Ignorable="w14 w15 w16se w16cid">
+<w:styles xmlns:mc="http://schemas.openxmlformats.org/markup-compatibility/2006" xmlns:r="http://schemas.openxmlformats.org/officeDocument/2006/relationships" xmlns:w="http://schemas.openxmlformats.org/wordprocessingml/2006/main" xmlns:w14="http://schemas.microsoft.com/office/word/2010/wordml" xmlns:w15="http://schemas.microsoft.com/office/word/2012/wordml" xmlns:w16se="http://schemas.microsoft.com/office/word/2015/wordml/symex" mc:Ignorable="w14 w15 w16se">
   <w:docDefaults>
     <w:rPrDefault>
       <w:rPr>
@@ -1831,7 +1838,7 @@
       </w:pPr>
     </w:pPrDefault>
   </w:docDefaults>
-  <w:latentStyles w:defLockedState="0" w:defUIPriority="99" w:defSemiHidden="0" w:defUnhideWhenUsed="0" w:defQFormat="0" w:count="375">
+  <w:latentStyles w:defLockedState="0" w:defUIPriority="99" w:defSemiHidden="0" w:defUnhideWhenUsed="0" w:defQFormat="0" w:count="371">
     <w:lsdException w:name="Normal" w:uiPriority="0" w:qFormat="1"/>
     <w:lsdException w:name="heading 1" w:uiPriority="9" w:qFormat="1"/>
     <w:lsdException w:name="heading 2" w:semiHidden="1" w:uiPriority="9" w:unhideWhenUsed="1" w:qFormat="1"/>
@@ -2203,10 +2210,6 @@
     <w:lsdException w:name="List Table 5 Dark Accent 6" w:uiPriority="50"/>
     <w:lsdException w:name="List Table 6 Colorful Accent 6" w:uiPriority="51"/>
     <w:lsdException w:name="List Table 7 Colorful Accent 6" w:uiPriority="52"/>
-    <w:lsdException w:name="Mention" w:semiHidden="1" w:unhideWhenUsed="1"/>
-    <w:lsdException w:name="Smart Hyperlink" w:semiHidden="1" w:unhideWhenUsed="1"/>
-    <w:lsdException w:name="Hashtag" w:semiHidden="1" w:unhideWhenUsed="1"/>
-    <w:lsdException w:name="Unresolved Mention" w:semiHidden="1" w:unhideWhenUsed="1"/>
   </w:latentStyles>
   <w:style w:type="paragraph" w:default="1" w:styleId="a">
     <w:name w:val="Normal"/>

</xml_diff>

<commit_message>
test commit for Dima from VisualStudio
</commit_message>
<xml_diff>
--- a/2. Understanding user needs/2.1. Интервью.docx
+++ b/2. Understanding user needs/2.1. Интервью.docx
@@ -30,13 +30,6 @@
           <w:sz w:val="24"/>
         </w:rPr>
       </w:pPr>
-      <w:r>
-        <w:rPr>
-          <w:rFonts w:ascii="Times New Roman" w:hAnsi="Times New Roman" w:cs="Times New Roman"/>
-          <w:sz w:val="24"/>
-        </w:rPr>
-        <w:t>хуй</w:t>
-      </w:r>
       <w:bookmarkStart w:id="0" w:name="_GoBack"/>
       <w:bookmarkEnd w:id="0"/>
       <w:r>
@@ -80,7 +73,15 @@
           <w:rFonts w:ascii="Times New Roman" w:hAnsi="Times New Roman" w:cs="Times New Roman"/>
           <w:sz w:val="24"/>
         </w:rPr>
-        <w:t>Участники ответили</w:t>
+        <w:t xml:space="preserve">Участники </w:t>
+      </w:r>
+      <w:proofErr w:type="gramStart"/>
+      <w:r>
+        <w:rPr>
+          <w:rFonts w:ascii="Times New Roman" w:hAnsi="Times New Roman" w:cs="Times New Roman"/>
+          <w:sz w:val="24"/>
+        </w:rPr>
+        <w:t>ответили</w:t>
       </w:r>
       <w:r>
         <w:rPr>
@@ -95,7 +96,15 @@
           <w:rFonts w:ascii="Times New Roman" w:hAnsi="Times New Roman" w:cs="Times New Roman"/>
           <w:sz w:val="24"/>
         </w:rPr>
-        <w:t xml:space="preserve"> на </w:t>
+        <w:t xml:space="preserve"> на</w:t>
+      </w:r>
+      <w:proofErr w:type="gramEnd"/>
+      <w:r>
+        <w:rPr>
+          <w:rFonts w:ascii="Times New Roman" w:hAnsi="Times New Roman" w:cs="Times New Roman"/>
+          <w:sz w:val="24"/>
+        </w:rPr>
+        <w:t xml:space="preserve"> </w:t>
       </w:r>
       <w:r>
         <w:rPr>
@@ -667,13 +676,23 @@
           <w:sz w:val="24"/>
         </w:rPr>
       </w:pPr>
-      <w:r>
-        <w:rPr>
-          <w:rFonts w:ascii="Times New Roman" w:hAnsi="Times New Roman" w:cs="Times New Roman"/>
-          <w:i/>
-          <w:sz w:val="24"/>
-        </w:rPr>
-        <w:t>По Вашему мнению людям с дефектами зрения тяжелее поддерживать свою социальную жизнь, чем людям с хорошим зрением</w:t>
+      <w:proofErr w:type="gramStart"/>
+      <w:r>
+        <w:rPr>
+          <w:rFonts w:ascii="Times New Roman" w:hAnsi="Times New Roman" w:cs="Times New Roman"/>
+          <w:i/>
+          <w:sz w:val="24"/>
+        </w:rPr>
+        <w:t xml:space="preserve">По Вашему мнению </w:t>
+      </w:r>
+      <w:proofErr w:type="gramEnd"/>
+      <w:r>
+        <w:rPr>
+          <w:rFonts w:ascii="Times New Roman" w:hAnsi="Times New Roman" w:cs="Times New Roman"/>
+          <w:i/>
+          <w:sz w:val="24"/>
+        </w:rPr>
+        <w:t>людям с дефектами зрения тяжелее поддерживать свою социальную жизнь, чем людям с хорошим зрением</w:t>
       </w:r>
       <w:r>
         <w:rPr>
@@ -1063,7 +1082,23 @@
           <w:rFonts w:ascii="Times New Roman" w:hAnsi="Times New Roman" w:cs="Times New Roman"/>
           <w:sz w:val="24"/>
         </w:rPr>
-        <w:t xml:space="preserve">: Большинство участников предполагает, что было бы неплохо реализовать оба способа управления. Несколько человек проголосовали только за  голосовое управление.  </w:t>
+        <w:t xml:space="preserve">: Большинство участников предполагает, что было бы неплохо реализовать оба способа управления. Несколько человек проголосовали только </w:t>
+      </w:r>
+      <w:proofErr w:type="gramStart"/>
+      <w:r>
+        <w:rPr>
+          <w:rFonts w:ascii="Times New Roman" w:hAnsi="Times New Roman" w:cs="Times New Roman"/>
+          <w:sz w:val="24"/>
+        </w:rPr>
+        <w:t>за  голосовое</w:t>
+      </w:r>
+      <w:proofErr w:type="gramEnd"/>
+      <w:r>
+        <w:rPr>
+          <w:rFonts w:ascii="Times New Roman" w:hAnsi="Times New Roman" w:cs="Times New Roman"/>
+          <w:sz w:val="24"/>
+        </w:rPr>
+        <w:t xml:space="preserve"> управление.  </w:t>
       </w:r>
     </w:p>
     <w:p>
@@ -1244,7 +1279,25 @@
           <w:i/>
           <w:sz w:val="24"/>
         </w:rPr>
-        <w:t>Как Вам идея того, что бы лента была составлена из голосовых файлов(голосовых сообщений, музыки)?</w:t>
+        <w:t xml:space="preserve">Как Вам идея того, что бы лента была составлена из голосовых </w:t>
+      </w:r>
+      <w:proofErr w:type="gramStart"/>
+      <w:r>
+        <w:rPr>
+          <w:rFonts w:ascii="Times New Roman" w:hAnsi="Times New Roman" w:cs="Times New Roman"/>
+          <w:i/>
+          <w:sz w:val="24"/>
+        </w:rPr>
+        <w:t>файлов(</w:t>
+      </w:r>
+      <w:proofErr w:type="gramEnd"/>
+      <w:r>
+        <w:rPr>
+          <w:rFonts w:ascii="Times New Roman" w:hAnsi="Times New Roman" w:cs="Times New Roman"/>
+          <w:i/>
+          <w:sz w:val="24"/>
+        </w:rPr>
+        <w:t>голосовых сообщений, музыки)?</w:t>
       </w:r>
     </w:p>
     <w:p>
@@ -1573,7 +1626,25 @@
           <w:i/>
           <w:sz w:val="24"/>
         </w:rPr>
-        <w:t>Было бы хорошей идеей включить в программу образовательный момент(возможность проходить аудио-курсы по какому-то предмету)?</w:t>
+        <w:t xml:space="preserve">Было бы хорошей идеей включить в программу образовательный </w:t>
+      </w:r>
+      <w:proofErr w:type="gramStart"/>
+      <w:r>
+        <w:rPr>
+          <w:rFonts w:ascii="Times New Roman" w:hAnsi="Times New Roman" w:cs="Times New Roman"/>
+          <w:i/>
+          <w:sz w:val="24"/>
+        </w:rPr>
+        <w:t>момент(</w:t>
+      </w:r>
+      <w:proofErr w:type="gramEnd"/>
+      <w:r>
+        <w:rPr>
+          <w:rFonts w:ascii="Times New Roman" w:hAnsi="Times New Roman" w:cs="Times New Roman"/>
+          <w:i/>
+          <w:sz w:val="24"/>
+        </w:rPr>
+        <w:t>возможность проходить аудио-курсы по какому-то предмету)?</w:t>
       </w:r>
     </w:p>
     <w:p>

</xml_diff>

<commit_message>
light changes in user needs
</commit_message>
<xml_diff>
--- a/2. Understanding user needs/2.1. Интервью.docx
+++ b/2. Understanding user needs/2.1. Интервью.docx
@@ -30,8 +30,6 @@
           <w:sz w:val="24"/>
         </w:rPr>
       </w:pPr>
-      <w:bookmarkStart w:id="0" w:name="_GoBack"/>
-      <w:bookmarkEnd w:id="0"/>
       <w:r>
         <w:rPr>
           <w:rFonts w:ascii="Times New Roman" w:hAnsi="Times New Roman" w:cs="Times New Roman"/>
@@ -58,7 +56,14 @@
           <w:rFonts w:ascii="Times New Roman" w:hAnsi="Times New Roman" w:cs="Times New Roman"/>
           <w:sz w:val="24"/>
         </w:rPr>
-        <w:t xml:space="preserve"> В интервью принимало участие 5 человек разного возраста, рода деятельности и пола.</w:t>
+        <w:t xml:space="preserve"> В интервью принимало участие 6</w:t>
+      </w:r>
+      <w:r>
+        <w:rPr>
+          <w:rFonts w:ascii="Times New Roman" w:hAnsi="Times New Roman" w:cs="Times New Roman"/>
+          <w:sz w:val="24"/>
+        </w:rPr>
+        <w:t xml:space="preserve"> человек разного возраста, рода деятельности и пола.</w:t>
       </w:r>
       <w:r>
         <w:rPr>
@@ -67,7 +72,7 @@
         </w:rPr>
         <w:t xml:space="preserve"> </w:t>
       </w:r>
-      <w:bookmarkStart w:id="1" w:name="_Hlk515836370"/>
+      <w:bookmarkStart w:id="0" w:name="_Hlk515836370"/>
       <w:r>
         <w:rPr>
           <w:rFonts w:ascii="Times New Roman" w:hAnsi="Times New Roman" w:cs="Times New Roman"/>
@@ -87,7 +92,6 @@
         <w:rPr>
           <w:rFonts w:ascii="Times New Roman" w:hAnsi="Times New Roman" w:cs="Times New Roman"/>
           <w:sz w:val="24"/>
-          <w:lang w:val="en-US"/>
         </w:rPr>
         <w:t xml:space="preserve"> </w:t>
       </w:r>
@@ -110,7 +114,6 @@
         <w:rPr>
           <w:rFonts w:ascii="Times New Roman" w:hAnsi="Times New Roman" w:cs="Times New Roman"/>
           <w:sz w:val="24"/>
-          <w:lang w:val="en-US"/>
         </w:rPr>
         <w:t>1</w:t>
       </w:r>
@@ -119,13 +122,12 @@
           <w:rFonts w:ascii="Times New Roman" w:hAnsi="Times New Roman" w:cs="Times New Roman"/>
           <w:sz w:val="24"/>
         </w:rPr>
-        <w:t>3</w:t>
-      </w:r>
-      <w:r>
-        <w:rPr>
-          <w:rFonts w:ascii="Times New Roman" w:hAnsi="Times New Roman" w:cs="Times New Roman"/>
-          <w:sz w:val="24"/>
-          <w:lang w:val="en-US"/>
+        <w:t>2</w:t>
+      </w:r>
+      <w:r>
+        <w:rPr>
+          <w:rFonts w:ascii="Times New Roman" w:hAnsi="Times New Roman" w:cs="Times New Roman"/>
+          <w:sz w:val="24"/>
         </w:rPr>
         <w:t xml:space="preserve"> </w:t>
       </w:r>
@@ -137,7 +139,7 @@
         <w:t>вопросов.</w:t>
       </w:r>
     </w:p>
-    <w:bookmarkEnd w:id="1"/>
+    <w:bookmarkEnd w:id="0"/>
     <w:p>
       <w:pPr>
         <w:ind w:firstLine="426"/>
@@ -234,7 +236,7 @@
           <w:rFonts w:ascii="Times New Roman" w:hAnsi="Times New Roman" w:cs="Times New Roman"/>
           <w:sz w:val="24"/>
         </w:rPr>
-        <w:t>Имя: Виктор</w:t>
+        <w:t>Имя: Валерий Альбертович</w:t>
       </w:r>
     </w:p>
     <w:p>
@@ -252,7 +254,14 @@
           <w:rFonts w:ascii="Times New Roman" w:hAnsi="Times New Roman" w:cs="Times New Roman"/>
           <w:sz w:val="24"/>
         </w:rPr>
-        <w:t>Возраст: 26 лет</w:t>
+        <w:t>Возраст: 54</w:t>
+      </w:r>
+      <w:r>
+        <w:rPr>
+          <w:rFonts w:ascii="Times New Roman" w:hAnsi="Times New Roman" w:cs="Times New Roman"/>
+          <w:sz w:val="24"/>
+        </w:rPr>
+        <w:t xml:space="preserve"> года</w:t>
       </w:r>
     </w:p>
     <w:p>
@@ -270,7 +279,14 @@
           <w:rFonts w:ascii="Times New Roman" w:hAnsi="Times New Roman" w:cs="Times New Roman"/>
           <w:sz w:val="24"/>
         </w:rPr>
-        <w:t>Род деятельности: программист</w:t>
+        <w:t xml:space="preserve">Род деятельности: </w:t>
+      </w:r>
+      <w:r>
+        <w:rPr>
+          <w:rFonts w:ascii="Times New Roman" w:hAnsi="Times New Roman" w:cs="Times New Roman"/>
+          <w:sz w:val="24"/>
+        </w:rPr>
+        <w:t>стример</w:t>
       </w:r>
     </w:p>
     <w:p>
@@ -291,7 +307,14 @@
           <w:rFonts w:ascii="Times New Roman" w:hAnsi="Times New Roman" w:cs="Times New Roman"/>
           <w:sz w:val="24"/>
         </w:rPr>
-        <w:t>Имя: Валентина Ивановна</w:t>
+        <w:t>Имя: Виктор</w:t>
+      </w:r>
+      <w:r>
+        <w:rPr>
+          <w:rFonts w:ascii="Times New Roman" w:hAnsi="Times New Roman" w:cs="Times New Roman"/>
+          <w:sz w:val="24"/>
+        </w:rPr>
+        <w:t xml:space="preserve"> Николаевич</w:t>
       </w:r>
     </w:p>
     <w:p>
@@ -309,7 +332,7 @@
           <w:rFonts w:ascii="Times New Roman" w:hAnsi="Times New Roman" w:cs="Times New Roman"/>
           <w:sz w:val="24"/>
         </w:rPr>
-        <w:t>Возраст: 55 лет</w:t>
+        <w:t>Возраст: 26 лет</w:t>
       </w:r>
     </w:p>
     <w:p>
@@ -327,7 +350,7 @@
           <w:rFonts w:ascii="Times New Roman" w:hAnsi="Times New Roman" w:cs="Times New Roman"/>
           <w:sz w:val="24"/>
         </w:rPr>
-        <w:t>Род деятельности: преподаватель</w:t>
+        <w:t>Род деятельности: программист</w:t>
       </w:r>
     </w:p>
     <w:p>
@@ -348,7 +371,7 @@
           <w:rFonts w:ascii="Times New Roman" w:hAnsi="Times New Roman" w:cs="Times New Roman"/>
           <w:sz w:val="24"/>
         </w:rPr>
-        <w:t>Имя: Елизавета</w:t>
+        <w:t>Имя: Валентина Ивановна</w:t>
       </w:r>
     </w:p>
     <w:p>
@@ -366,7 +389,7 @@
           <w:rFonts w:ascii="Times New Roman" w:hAnsi="Times New Roman" w:cs="Times New Roman"/>
           <w:sz w:val="24"/>
         </w:rPr>
-        <w:t>Возраст: 19 лет</w:t>
+        <w:t>Возраст: 55 лет</w:t>
       </w:r>
     </w:p>
     <w:p>
@@ -384,7 +407,7 @@
           <w:rFonts w:ascii="Times New Roman" w:hAnsi="Times New Roman" w:cs="Times New Roman"/>
           <w:sz w:val="24"/>
         </w:rPr>
-        <w:t>Род деятельности: студентка</w:t>
+        <w:t>Род деятельности: преподаватель</w:t>
       </w:r>
     </w:p>
     <w:p>
@@ -405,14 +428,14 @@
           <w:rFonts w:ascii="Times New Roman" w:hAnsi="Times New Roman" w:cs="Times New Roman"/>
           <w:sz w:val="24"/>
         </w:rPr>
-        <w:t xml:space="preserve">Имя: </w:t>
-      </w:r>
-      <w:r>
-        <w:rPr>
-          <w:rFonts w:ascii="Times New Roman" w:hAnsi="Times New Roman" w:cs="Times New Roman"/>
-          <w:sz w:val="24"/>
-        </w:rPr>
-        <w:t>Валентин</w:t>
+        <w:t>Имя: Елизавета</w:t>
+      </w:r>
+      <w:r>
+        <w:rPr>
+          <w:rFonts w:ascii="Times New Roman" w:hAnsi="Times New Roman" w:cs="Times New Roman"/>
+          <w:sz w:val="24"/>
+        </w:rPr>
+        <w:t xml:space="preserve"> Валериевна</w:t>
       </w:r>
     </w:p>
     <w:p>
@@ -430,7 +453,7 @@
           <w:rFonts w:ascii="Times New Roman" w:hAnsi="Times New Roman" w:cs="Times New Roman"/>
           <w:sz w:val="24"/>
         </w:rPr>
-        <w:t>Возраст: 30 лет</w:t>
+        <w:t>Возраст: 19 лет</w:t>
       </w:r>
     </w:p>
     <w:p>
@@ -448,7 +471,7 @@
           <w:rFonts w:ascii="Times New Roman" w:hAnsi="Times New Roman" w:cs="Times New Roman"/>
           <w:sz w:val="24"/>
         </w:rPr>
-        <w:t>Род деятельности: системный администратор</w:t>
+        <w:t>Род деятельности: студентка</w:t>
       </w:r>
     </w:p>
     <w:p>
@@ -476,7 +499,85 @@
           <w:rFonts w:ascii="Times New Roman" w:hAnsi="Times New Roman" w:cs="Times New Roman"/>
           <w:sz w:val="24"/>
         </w:rPr>
+        <w:t>Валентин</w:t>
+      </w:r>
+      <w:r>
+        <w:rPr>
+          <w:rFonts w:ascii="Times New Roman" w:hAnsi="Times New Roman" w:cs="Times New Roman"/>
+          <w:sz w:val="24"/>
+        </w:rPr>
+        <w:t xml:space="preserve"> Игоревич </w:t>
+      </w:r>
+    </w:p>
+    <w:p>
+      <w:pPr>
+        <w:pStyle w:val="a3"/>
+        <w:ind w:left="786"/>
+        <w:jc w:val="both"/>
+        <w:rPr>
+          <w:rFonts w:ascii="Times New Roman" w:hAnsi="Times New Roman" w:cs="Times New Roman"/>
+          <w:sz w:val="24"/>
+        </w:rPr>
+      </w:pPr>
+      <w:r>
+        <w:rPr>
+          <w:rFonts w:ascii="Times New Roman" w:hAnsi="Times New Roman" w:cs="Times New Roman"/>
+          <w:sz w:val="24"/>
+        </w:rPr>
+        <w:t>Возраст: 30 лет</w:t>
+      </w:r>
+    </w:p>
+    <w:p>
+      <w:pPr>
+        <w:pStyle w:val="a3"/>
+        <w:ind w:left="786"/>
+        <w:jc w:val="both"/>
+        <w:rPr>
+          <w:rFonts w:ascii="Times New Roman" w:hAnsi="Times New Roman" w:cs="Times New Roman"/>
+          <w:sz w:val="24"/>
+        </w:rPr>
+      </w:pPr>
+      <w:r>
+        <w:rPr>
+          <w:rFonts w:ascii="Times New Roman" w:hAnsi="Times New Roman" w:cs="Times New Roman"/>
+          <w:sz w:val="24"/>
+        </w:rPr>
+        <w:t>Род деятельности: системный администратор</w:t>
+      </w:r>
+    </w:p>
+    <w:p>
+      <w:pPr>
+        <w:pStyle w:val="a3"/>
+        <w:numPr>
+          <w:ilvl w:val="0"/>
+          <w:numId w:val="1"/>
+        </w:numPr>
+        <w:jc w:val="both"/>
+        <w:rPr>
+          <w:rFonts w:ascii="Times New Roman" w:hAnsi="Times New Roman" w:cs="Times New Roman"/>
+          <w:sz w:val="24"/>
+        </w:rPr>
+      </w:pPr>
+      <w:r>
+        <w:rPr>
+          <w:rFonts w:ascii="Times New Roman" w:hAnsi="Times New Roman" w:cs="Times New Roman"/>
+          <w:sz w:val="24"/>
+        </w:rPr>
+        <w:t xml:space="preserve">Имя: </w:t>
+      </w:r>
+      <w:r>
+        <w:rPr>
+          <w:rFonts w:ascii="Times New Roman" w:hAnsi="Times New Roman" w:cs="Times New Roman"/>
+          <w:sz w:val="24"/>
+        </w:rPr>
         <w:t>Евгений</w:t>
+      </w:r>
+      <w:r>
+        <w:rPr>
+          <w:rFonts w:ascii="Times New Roman" w:hAnsi="Times New Roman" w:cs="Times New Roman"/>
+          <w:sz w:val="24"/>
+        </w:rPr>
+        <w:t xml:space="preserve"> Артемович</w:t>
       </w:r>
     </w:p>
     <w:p>
@@ -607,8 +708,26 @@
           <w:i/>
           <w:sz w:val="24"/>
         </w:rPr>
-        <w:t>Много ли сейчас на ИТ рынке социальных сетей, которые предлагали бы особый интерфейс/способ управления для людей с ограниченными возможностями</w:t>
-      </w:r>
+        <w:t>Много ли сейчас на ИТ рынке социальных сет</w:t>
+      </w:r>
+      <w:r>
+        <w:rPr>
+          <w:rFonts w:ascii="Times New Roman" w:hAnsi="Times New Roman" w:cs="Times New Roman"/>
+          <w:i/>
+          <w:sz w:val="24"/>
+        </w:rPr>
+        <w:t xml:space="preserve">ей, которые предлагали бы ориентацию на объединение людей по </w:t>
+      </w:r>
+      <w:proofErr w:type="spellStart"/>
+      <w:r>
+        <w:rPr>
+          <w:rFonts w:ascii="Times New Roman" w:hAnsi="Times New Roman" w:cs="Times New Roman"/>
+          <w:i/>
+          <w:sz w:val="24"/>
+        </w:rPr>
+        <w:t>мемам</w:t>
+      </w:r>
+      <w:proofErr w:type="spellEnd"/>
       <w:r>
         <w:rPr>
           <w:rFonts w:ascii="Times New Roman" w:hAnsi="Times New Roman" w:cs="Times New Roman"/>
@@ -692,7 +811,33 @@
           <w:i/>
           <w:sz w:val="24"/>
         </w:rPr>
-        <w:t>людям с дефектами зрения тяжелее поддерживать свою социальную жизнь, чем людям с хорошим зрением</w:t>
+        <w:t>людям</w:t>
+      </w:r>
+      <w:r>
+        <w:rPr>
+          <w:rFonts w:ascii="Times New Roman" w:hAnsi="Times New Roman" w:cs="Times New Roman"/>
+          <w:i/>
+          <w:sz w:val="24"/>
+        </w:rPr>
+        <w:t xml:space="preserve">, которые будут смотреть </w:t>
+      </w:r>
+      <w:proofErr w:type="spellStart"/>
+      <w:r>
+        <w:rPr>
+          <w:rFonts w:ascii="Times New Roman" w:hAnsi="Times New Roman" w:cs="Times New Roman"/>
+          <w:i/>
+          <w:sz w:val="24"/>
+        </w:rPr>
+        <w:t>мемы</w:t>
+      </w:r>
+      <w:proofErr w:type="spellEnd"/>
+      <w:r>
+        <w:rPr>
+          <w:rFonts w:ascii="Times New Roman" w:hAnsi="Times New Roman" w:cs="Times New Roman"/>
+          <w:i/>
+          <w:sz w:val="24"/>
+        </w:rPr>
+        <w:t xml:space="preserve"> будет легче переносить тяготы или лишения, если они могут пообщаться с людьми которые разделяют их юмор</w:t>
       </w:r>
       <w:r>
         <w:rPr>
@@ -772,7 +917,33 @@
           <w:i/>
           <w:sz w:val="24"/>
         </w:rPr>
-        <w:t>Есть ли у Вас или Ваших знакомых какие-то проблемы со зрением</w:t>
+        <w:t>Есть ли у Вас или Ваших знакомых</w:t>
+      </w:r>
+      <w:r>
+        <w:rPr>
+          <w:rFonts w:ascii="Times New Roman" w:hAnsi="Times New Roman" w:cs="Times New Roman"/>
+          <w:i/>
+          <w:sz w:val="24"/>
+        </w:rPr>
+        <w:t xml:space="preserve"> шутки\</w:t>
+      </w:r>
+      <w:proofErr w:type="spellStart"/>
+      <w:r>
+        <w:rPr>
+          <w:rFonts w:ascii="Times New Roman" w:hAnsi="Times New Roman" w:cs="Times New Roman"/>
+          <w:i/>
+          <w:sz w:val="24"/>
+        </w:rPr>
+        <w:t>мемы</w:t>
+      </w:r>
+      <w:proofErr w:type="spellEnd"/>
+      <w:r>
+        <w:rPr>
+          <w:rFonts w:ascii="Times New Roman" w:hAnsi="Times New Roman" w:cs="Times New Roman"/>
+          <w:i/>
+          <w:sz w:val="24"/>
+        </w:rPr>
+        <w:t xml:space="preserve"> которыми Вы бы хотели поделиться с миром</w:t>
       </w:r>
       <w:r>
         <w:rPr>
@@ -894,8 +1065,23 @@
           <w:i/>
           <w:sz w:val="24"/>
         </w:rPr>
-        <w:lastRenderedPageBreak/>
-        <w:t>Как Вы думаете, соцсеть, которая бы объединяла людей с дефектами зрения и людей с хорошим зрением, - это хорошая идея?</w:t>
+        <w:t>Как Вы думаете, соцсеть, которая бы объединяла людей</w:t>
+      </w:r>
+      <w:r>
+        <w:rPr>
+          <w:rFonts w:ascii="Times New Roman" w:hAnsi="Times New Roman" w:cs="Times New Roman"/>
+          <w:i/>
+          <w:sz w:val="24"/>
+        </w:rPr>
+        <w:t xml:space="preserve"> по интересам и юмору</w:t>
+      </w:r>
+      <w:r>
+        <w:rPr>
+          <w:rFonts w:ascii="Times New Roman" w:hAnsi="Times New Roman" w:cs="Times New Roman"/>
+          <w:i/>
+          <w:sz w:val="24"/>
+        </w:rPr>
+        <w:t>, - это хорошая идея?</w:t>
       </w:r>
     </w:p>
     <w:p>
@@ -938,7 +1124,53 @@
           <w:rFonts w:ascii="Times New Roman" w:hAnsi="Times New Roman" w:cs="Times New Roman"/>
           <w:sz w:val="24"/>
         </w:rPr>
-        <w:t>Все участники ответили, что идея отличная. Также добавлялись комментарии о том, что такая соцсеть смогла бы убрать социальный барьер между людьми с нарушениями зрения и людьми с нормальным зрением.</w:t>
+        <w:t xml:space="preserve">Все участники ответили, что идея отличная. Также добавлялись комментарии о том, что такая </w:t>
+      </w:r>
+      <w:proofErr w:type="spellStart"/>
+      <w:r>
+        <w:rPr>
+          <w:rFonts w:ascii="Times New Roman" w:hAnsi="Times New Roman" w:cs="Times New Roman"/>
+          <w:sz w:val="24"/>
+        </w:rPr>
+        <w:t>соцсеть</w:t>
+      </w:r>
+      <w:proofErr w:type="spellEnd"/>
+      <w:r>
+        <w:rPr>
+          <w:rFonts w:ascii="Times New Roman" w:hAnsi="Times New Roman" w:cs="Times New Roman"/>
+          <w:sz w:val="24"/>
+        </w:rPr>
+        <w:t xml:space="preserve"> смогла бы</w:t>
+      </w:r>
+      <w:r>
+        <w:rPr>
+          <w:rFonts w:ascii="Times New Roman" w:hAnsi="Times New Roman" w:cs="Times New Roman"/>
+          <w:sz w:val="24"/>
+        </w:rPr>
+        <w:t xml:space="preserve"> сблизить людей, помогла бы найти общее между </w:t>
+      </w:r>
+      <w:proofErr w:type="gramStart"/>
+      <w:r>
+        <w:rPr>
+          <w:rFonts w:ascii="Times New Roman" w:hAnsi="Times New Roman" w:cs="Times New Roman"/>
+          <w:sz w:val="24"/>
+        </w:rPr>
+        <w:t>теми</w:t>
+      </w:r>
+      <w:proofErr w:type="gramEnd"/>
+      <w:r>
+        <w:rPr>
+          <w:rFonts w:ascii="Times New Roman" w:hAnsi="Times New Roman" w:cs="Times New Roman"/>
+          <w:sz w:val="24"/>
+        </w:rPr>
+        <w:t xml:space="preserve"> кто не знает, что нравится тому или иному человеку</w:t>
+      </w:r>
+      <w:r>
+        <w:rPr>
+          <w:rFonts w:ascii="Times New Roman" w:hAnsi="Times New Roman" w:cs="Times New Roman"/>
+          <w:sz w:val="24"/>
+        </w:rPr>
+        <w:t>.</w:t>
       </w:r>
     </w:p>
     <w:p>
@@ -967,7 +1199,15 @@
           <w:i/>
           <w:sz w:val="24"/>
         </w:rPr>
-        <w:t>Мы создаём именно такую соцсеть. Пользовались бы Вы такой сетью, если бы она имела приятный интерфейс для хорошо видящих и адаптированный интерфейс для слабовидящих пользователей</w:t>
+        <w:t>Мы создаём именно такую соцсеть. Пользовались бы Вы такой сетью, если бы она имела приятный интерфейс</w:t>
+      </w:r>
+      <w:r>
+        <w:rPr>
+          <w:rFonts w:ascii="Times New Roman" w:hAnsi="Times New Roman" w:cs="Times New Roman"/>
+          <w:i/>
+          <w:sz w:val="24"/>
+        </w:rPr>
+        <w:t xml:space="preserve"> и постоянные обновления с целью улучшение продукта</w:t>
       </w:r>
       <w:r>
         <w:rPr>
@@ -1008,7 +1248,21 @@
           <w:rFonts w:ascii="Times New Roman" w:hAnsi="Times New Roman" w:cs="Times New Roman"/>
           <w:sz w:val="24"/>
         </w:rPr>
-        <w:t>: Все молодые (до 50-ти лет) участники ответили, что да. Более старшие участники не уверены.</w:t>
+        <w:t>: Все молодые (до 50-ти лет) участники ответили, что да. Более старшие участники не уверены</w:t>
+      </w:r>
+      <w:r>
+        <w:rPr>
+          <w:rFonts w:ascii="Times New Roman" w:hAnsi="Times New Roman" w:cs="Times New Roman"/>
+          <w:sz w:val="24"/>
+        </w:rPr>
+        <w:t>, поскольку боятся, что других участников с взглядами похожими на их собственные будет крайне мало</w:t>
+      </w:r>
+      <w:r>
+        <w:rPr>
+          <w:rFonts w:ascii="Times New Roman" w:hAnsi="Times New Roman" w:cs="Times New Roman"/>
+          <w:sz w:val="24"/>
+        </w:rPr>
+        <w:t>.</w:t>
       </w:r>
     </w:p>
     <w:p>
@@ -1040,7 +1294,7 @@
           <w:i/>
           <w:sz w:val="24"/>
         </w:rPr>
-        <w:t>Для удобства интерфейса для людей с нарушениями зрения мы хотим сделать специальный способ управления приложением. По Вашему мнению, что лучше – голосовое управление или управление механическими кнопками на телефоне</w:t>
+        <w:t>Для удобства интерфейса мы хотим сделать специальный способ управления приложением. По Вашему мнению, что лучше – голосовое управление или управление механическими кнопками на телефоне</w:t>
       </w:r>
       <w:r>
         <w:rPr>
@@ -1332,7 +1586,46 @@
           <w:rFonts w:ascii="Times New Roman" w:hAnsi="Times New Roman" w:cs="Times New Roman"/>
           <w:sz w:val="24"/>
         </w:rPr>
-        <w:t>: Участникам кажется, что идея свежая и особенно подходит для людей с ограниченными зрительными возможностями.</w:t>
+        <w:t xml:space="preserve">: Участникам кажется, что идея </w:t>
+      </w:r>
+      <w:r>
+        <w:rPr>
+          <w:rFonts w:ascii="Times New Roman" w:hAnsi="Times New Roman" w:cs="Times New Roman"/>
+          <w:sz w:val="24"/>
+        </w:rPr>
+        <w:t xml:space="preserve">не совсем походит по тематике </w:t>
+      </w:r>
+      <w:proofErr w:type="spellStart"/>
+      <w:r>
+        <w:rPr>
+          <w:rFonts w:ascii="Times New Roman" w:hAnsi="Times New Roman" w:cs="Times New Roman"/>
+          <w:sz w:val="24"/>
+        </w:rPr>
+        <w:t>соцсети</w:t>
+      </w:r>
+      <w:proofErr w:type="spellEnd"/>
+      <w:r>
+        <w:rPr>
+          <w:rFonts w:ascii="Times New Roman" w:hAnsi="Times New Roman" w:cs="Times New Roman"/>
+          <w:sz w:val="24"/>
+        </w:rPr>
+        <w:t>, многие считают, что было бы лучше делать упор конкретно на анекдоты и картинки (</w:t>
+      </w:r>
+      <w:proofErr w:type="spellStart"/>
+      <w:r>
+        <w:rPr>
+          <w:rFonts w:ascii="Times New Roman" w:hAnsi="Times New Roman" w:cs="Times New Roman"/>
+          <w:sz w:val="24"/>
+        </w:rPr>
+        <w:t>мемы</w:t>
+      </w:r>
+      <w:proofErr w:type="spellEnd"/>
+      <w:r>
+        <w:rPr>
+          <w:rFonts w:ascii="Times New Roman" w:hAnsi="Times New Roman" w:cs="Times New Roman"/>
+          <w:sz w:val="24"/>
+        </w:rPr>
+        <w:t>).</w:t>
       </w:r>
     </w:p>
     <w:p>
@@ -1372,7 +1665,39 @@
           <w:i/>
           <w:sz w:val="24"/>
         </w:rPr>
-        <w:t>Если бы мы добавили совсем немного рекламы в виде аудио рекламы, сильно бы Вас она раздражала</w:t>
+        <w:t xml:space="preserve">Если бы мы добавили совсем немного рекламы в виде </w:t>
+      </w:r>
+      <w:r>
+        <w:rPr>
+          <w:rFonts w:ascii="Times New Roman" w:hAnsi="Times New Roman" w:cs="Times New Roman"/>
+          <w:i/>
+          <w:sz w:val="24"/>
+        </w:rPr>
+        <w:t>видео-</w:t>
+      </w:r>
+      <w:r>
+        <w:rPr>
+          <w:rFonts w:ascii="Times New Roman" w:hAnsi="Times New Roman" w:cs="Times New Roman"/>
+          <w:i/>
+          <w:sz w:val="24"/>
+        </w:rPr>
+        <w:t>рекламы</w:t>
+      </w:r>
+      <w:r>
+        <w:rPr>
+          <w:rFonts w:ascii="Times New Roman" w:hAnsi="Times New Roman" w:cs="Times New Roman"/>
+          <w:i/>
+          <w:sz w:val="24"/>
+        </w:rPr>
+        <w:t>\поста в ленте</w:t>
+      </w:r>
+      <w:r>
+        <w:rPr>
+          <w:rFonts w:ascii="Times New Roman" w:hAnsi="Times New Roman" w:cs="Times New Roman"/>
+          <w:i/>
+          <w:sz w:val="24"/>
+        </w:rPr>
+        <w:t>, сильно бы Вас она раздражала</w:t>
       </w:r>
       <w:r>
         <w:rPr>
@@ -1467,7 +1792,6 @@
           <w:i/>
           <w:sz w:val="24"/>
         </w:rPr>
-        <w:lastRenderedPageBreak/>
         <w:t xml:space="preserve"> Пригласили ли Вы друзей пользоваться этой соцсетью?</w:t>
       </w:r>
     </w:p>
@@ -1526,125 +1850,69 @@
         <w:jc w:val="both"/>
         <w:rPr>
           <w:rFonts w:ascii="Times New Roman" w:hAnsi="Times New Roman" w:cs="Times New Roman"/>
-          <w:sz w:val="24"/>
-        </w:rPr>
-      </w:pPr>
-      <w:r>
-        <w:rPr>
-          <w:rFonts w:ascii="Times New Roman" w:hAnsi="Times New Roman" w:cs="Times New Roman"/>
-          <w:i/>
-          <w:sz w:val="24"/>
-        </w:rPr>
-        <w:t xml:space="preserve"> </w:t>
-      </w:r>
-      <w:r>
-        <w:rPr>
-          <w:rFonts w:ascii="Times New Roman" w:hAnsi="Times New Roman" w:cs="Times New Roman"/>
-          <w:i/>
-          <w:sz w:val="24"/>
-        </w:rPr>
-        <w:t>На Ваше мнение, упростил бы такой способ коммуницировать с миром социальную жизнь людей с дефектами зрения</w:t>
-      </w:r>
-      <w:r>
-        <w:rPr>
-          <w:rFonts w:ascii="Times New Roman" w:hAnsi="Times New Roman" w:cs="Times New Roman"/>
-          <w:sz w:val="24"/>
-        </w:rPr>
-        <w:t>?</w:t>
-      </w:r>
-    </w:p>
-    <w:p>
-      <w:pPr>
-        <w:pStyle w:val="a3"/>
-        <w:jc w:val="both"/>
-        <w:rPr>
-          <w:rFonts w:ascii="Times New Roman" w:hAnsi="Times New Roman" w:cs="Times New Roman"/>
-          <w:sz w:val="24"/>
-        </w:rPr>
-      </w:pPr>
-    </w:p>
-    <w:p>
-      <w:pPr>
-        <w:pStyle w:val="a3"/>
-        <w:jc w:val="both"/>
-        <w:rPr>
-          <w:rFonts w:ascii="Times New Roman" w:hAnsi="Times New Roman" w:cs="Times New Roman"/>
-          <w:sz w:val="24"/>
-        </w:rPr>
-      </w:pPr>
-      <w:r>
-        <w:rPr>
-          <w:rFonts w:ascii="Times New Roman" w:hAnsi="Times New Roman" w:cs="Times New Roman"/>
-          <w:sz w:val="24"/>
-          <w:u w:val="single"/>
-        </w:rPr>
-        <w:t xml:space="preserve"> </w:t>
-      </w:r>
-      <w:r>
-        <w:rPr>
-          <w:rFonts w:ascii="Times New Roman" w:hAnsi="Times New Roman" w:cs="Times New Roman"/>
-          <w:sz w:val="24"/>
-          <w:u w:val="single"/>
-        </w:rPr>
-        <w:t>Результат</w:t>
-      </w:r>
-      <w:r>
-        <w:rPr>
-          <w:rFonts w:ascii="Times New Roman" w:hAnsi="Times New Roman" w:cs="Times New Roman"/>
-          <w:sz w:val="24"/>
-        </w:rPr>
-        <w:t>: Да, определенно бы облегчил.</w:t>
-      </w:r>
-    </w:p>
-    <w:p>
-      <w:pPr>
-        <w:pStyle w:val="a3"/>
-        <w:jc w:val="both"/>
-        <w:rPr>
-          <w:rFonts w:ascii="Times New Roman" w:hAnsi="Times New Roman" w:cs="Times New Roman"/>
-          <w:sz w:val="24"/>
-        </w:rPr>
-      </w:pPr>
-    </w:p>
-    <w:p>
-      <w:pPr>
-        <w:pStyle w:val="a3"/>
-        <w:numPr>
-          <w:ilvl w:val="0"/>
-          <w:numId w:val="2"/>
-        </w:numPr>
-        <w:jc w:val="both"/>
-        <w:rPr>
-          <w:rFonts w:ascii="Times New Roman" w:hAnsi="Times New Roman" w:cs="Times New Roman"/>
-          <w:i/>
-          <w:sz w:val="24"/>
-        </w:rPr>
-      </w:pPr>
-      <w:r>
-        <w:rPr>
-          <w:rFonts w:ascii="Times New Roman" w:hAnsi="Times New Roman" w:cs="Times New Roman"/>
-          <w:i/>
-          <w:sz w:val="24"/>
-        </w:rPr>
-        <w:t xml:space="preserve">Было бы хорошей идеей включить в программу образовательный </w:t>
-      </w:r>
-      <w:proofErr w:type="gramStart"/>
-      <w:r>
-        <w:rPr>
-          <w:rFonts w:ascii="Times New Roman" w:hAnsi="Times New Roman" w:cs="Times New Roman"/>
-          <w:i/>
-          <w:sz w:val="24"/>
-        </w:rPr>
-        <w:t>момент(</w:t>
-      </w:r>
-      <w:proofErr w:type="gramEnd"/>
-      <w:r>
-        <w:rPr>
-          <w:rFonts w:ascii="Times New Roman" w:hAnsi="Times New Roman" w:cs="Times New Roman"/>
-          <w:i/>
-          <w:sz w:val="24"/>
-        </w:rPr>
-        <w:t>возможность проходить аудио-курсы по какому-то предмету)?</w:t>
+          <w:i/>
+          <w:sz w:val="24"/>
+        </w:rPr>
+      </w:pPr>
+      <w:r>
+        <w:rPr>
+          <w:rFonts w:ascii="Times New Roman" w:hAnsi="Times New Roman" w:cs="Times New Roman"/>
+          <w:i/>
+          <w:sz w:val="24"/>
+        </w:rPr>
+        <w:t xml:space="preserve">Было бы хорошей идеей включить в программу образовательный момент(возможность </w:t>
+      </w:r>
+      <w:r>
+        <w:rPr>
+          <w:rFonts w:ascii="Times New Roman" w:hAnsi="Times New Roman" w:cs="Times New Roman"/>
+          <w:i/>
+          <w:sz w:val="24"/>
+        </w:rPr>
+        <w:t>смотреть иторию</w:t>
+      </w:r>
+      <w:bookmarkStart w:id="1" w:name="_GoBack"/>
+      <w:bookmarkEnd w:id="1"/>
+      <w:r>
+        <w:rPr>
+          <w:rFonts w:ascii="Times New Roman" w:hAnsi="Times New Roman" w:cs="Times New Roman"/>
+          <w:i/>
+          <w:sz w:val="24"/>
+        </w:rPr>
+        <w:t xml:space="preserve"> по какому-то </w:t>
+      </w:r>
+      <w:r>
+        <w:rPr>
+          <w:rFonts w:ascii="Times New Roman" w:hAnsi="Times New Roman" w:cs="Times New Roman"/>
+          <w:i/>
+          <w:sz w:val="24"/>
+        </w:rPr>
+        <w:t xml:space="preserve">конкретному </w:t>
+      </w:r>
+      <w:proofErr w:type="spellStart"/>
+      <w:r>
+        <w:rPr>
+          <w:rFonts w:ascii="Times New Roman" w:hAnsi="Times New Roman" w:cs="Times New Roman"/>
+          <w:i/>
+          <w:sz w:val="24"/>
+        </w:rPr>
+        <w:t>мему</w:t>
+      </w:r>
+      <w:proofErr w:type="spellEnd"/>
+      <w:r>
+        <w:rPr>
+          <w:rFonts w:ascii="Times New Roman" w:hAnsi="Times New Roman" w:cs="Times New Roman"/>
+          <w:i/>
+          <w:sz w:val="24"/>
+        </w:rPr>
+        <w:t>\шутке распространенной в данный момент</w:t>
+      </w:r>
+      <w:r>
+        <w:rPr>
+          <w:rFonts w:ascii="Times New Roman" w:hAnsi="Times New Roman" w:cs="Times New Roman"/>
+          <w:i/>
+          <w:sz w:val="24"/>
+        </w:rPr>
+        <w:t>)?</w:t>
       </w:r>
     </w:p>
     <w:p>

</xml_diff>

<commit_message>
small changes before meeting
</commit_message>
<xml_diff>
--- a/2. Understanding user needs/2.1. Интервью.docx
+++ b/2. Understanding user needs/2.1. Интервью.docx
@@ -78,15 +78,7 @@
           <w:rFonts w:ascii="Times New Roman" w:hAnsi="Times New Roman" w:cs="Times New Roman"/>
           <w:sz w:val="24"/>
         </w:rPr>
-        <w:t xml:space="preserve">Участники </w:t>
-      </w:r>
-      <w:proofErr w:type="gramStart"/>
-      <w:r>
-        <w:rPr>
-          <w:rFonts w:ascii="Times New Roman" w:hAnsi="Times New Roman" w:cs="Times New Roman"/>
-          <w:sz w:val="24"/>
-        </w:rPr>
-        <w:t>ответили</w:t>
+        <w:t>Участники ответили</w:t>
       </w:r>
       <w:r>
         <w:rPr>
@@ -100,15 +92,7 @@
           <w:rFonts w:ascii="Times New Roman" w:hAnsi="Times New Roman" w:cs="Times New Roman"/>
           <w:sz w:val="24"/>
         </w:rPr>
-        <w:t xml:space="preserve"> на</w:t>
-      </w:r>
-      <w:proofErr w:type="gramEnd"/>
-      <w:r>
-        <w:rPr>
-          <w:rFonts w:ascii="Times New Roman" w:hAnsi="Times New Roman" w:cs="Times New Roman"/>
-          <w:sz w:val="24"/>
-        </w:rPr>
-        <w:t xml:space="preserve"> </w:t>
+        <w:t xml:space="preserve"> на </w:t>
       </w:r>
       <w:r>
         <w:rPr>
@@ -122,8 +106,10 @@
           <w:rFonts w:ascii="Times New Roman" w:hAnsi="Times New Roman" w:cs="Times New Roman"/>
           <w:sz w:val="24"/>
         </w:rPr>
-        <w:t>2</w:t>
-      </w:r>
+        <w:t>3</w:t>
+      </w:r>
+      <w:bookmarkStart w:id="1" w:name="_GoBack"/>
+      <w:bookmarkEnd w:id="1"/>
       <w:r>
         <w:rPr>
           <w:rFonts w:ascii="Times New Roman" w:hAnsi="Times New Roman" w:cs="Times New Roman"/>
@@ -716,18 +702,8 @@
           <w:i/>
           <w:sz w:val="24"/>
         </w:rPr>
-        <w:t xml:space="preserve">ей, которые предлагали бы ориентацию на объединение людей по </w:t>
-      </w:r>
-      <w:proofErr w:type="spellStart"/>
-      <w:r>
-        <w:rPr>
-          <w:rFonts w:ascii="Times New Roman" w:hAnsi="Times New Roman" w:cs="Times New Roman"/>
-          <w:i/>
-          <w:sz w:val="24"/>
-        </w:rPr>
-        <w:t>мемам</w:t>
-      </w:r>
-      <w:proofErr w:type="spellEnd"/>
+        <w:t>ей, которые предлагали бы ориентацию на объединение людей по мемам</w:t>
+      </w:r>
       <w:r>
         <w:rPr>
           <w:rFonts w:ascii="Times New Roman" w:hAnsi="Times New Roman" w:cs="Times New Roman"/>
@@ -795,49 +771,21 @@
           <w:sz w:val="24"/>
         </w:rPr>
       </w:pPr>
-      <w:proofErr w:type="gramStart"/>
-      <w:r>
-        <w:rPr>
-          <w:rFonts w:ascii="Times New Roman" w:hAnsi="Times New Roman" w:cs="Times New Roman"/>
-          <w:i/>
-          <w:sz w:val="24"/>
-        </w:rPr>
-        <w:t xml:space="preserve">По Вашему мнению </w:t>
-      </w:r>
-      <w:proofErr w:type="gramEnd"/>
-      <w:r>
-        <w:rPr>
-          <w:rFonts w:ascii="Times New Roman" w:hAnsi="Times New Roman" w:cs="Times New Roman"/>
-          <w:i/>
-          <w:sz w:val="24"/>
-        </w:rPr>
-        <w:t>людям</w:t>
-      </w:r>
-      <w:r>
-        <w:rPr>
-          <w:rFonts w:ascii="Times New Roman" w:hAnsi="Times New Roman" w:cs="Times New Roman"/>
-          <w:i/>
-          <w:sz w:val="24"/>
-        </w:rPr>
-        <w:t xml:space="preserve">, которые будут смотреть </w:t>
-      </w:r>
-      <w:proofErr w:type="spellStart"/>
-      <w:r>
-        <w:rPr>
-          <w:rFonts w:ascii="Times New Roman" w:hAnsi="Times New Roman" w:cs="Times New Roman"/>
-          <w:i/>
-          <w:sz w:val="24"/>
-        </w:rPr>
-        <w:t>мемы</w:t>
-      </w:r>
-      <w:proofErr w:type="spellEnd"/>
-      <w:r>
-        <w:rPr>
-          <w:rFonts w:ascii="Times New Roman" w:hAnsi="Times New Roman" w:cs="Times New Roman"/>
-          <w:i/>
-          <w:sz w:val="24"/>
-        </w:rPr>
-        <w:t xml:space="preserve"> будет легче переносить тяготы или лишения, если они могут пообщаться с людьми которые разделяют их юмор</w:t>
+      <w:r>
+        <w:rPr>
+          <w:rFonts w:ascii="Times New Roman" w:hAnsi="Times New Roman" w:cs="Times New Roman"/>
+          <w:i/>
+          <w:sz w:val="24"/>
+        </w:rPr>
+        <w:t>По Вашему мнению людям</w:t>
+      </w:r>
+      <w:r>
+        <w:rPr>
+          <w:rFonts w:ascii="Times New Roman" w:hAnsi="Times New Roman" w:cs="Times New Roman"/>
+          <w:i/>
+          <w:sz w:val="24"/>
+        </w:rPr>
+        <w:t>, которые будут смотреть мемы будет легче переносить тяготы или лишения, если они могут пообщаться с людьми которые разделяют их юмор</w:t>
       </w:r>
       <w:r>
         <w:rPr>
@@ -925,25 +873,7 @@
           <w:i/>
           <w:sz w:val="24"/>
         </w:rPr>
-        <w:t xml:space="preserve"> шутки\</w:t>
-      </w:r>
-      <w:proofErr w:type="spellStart"/>
-      <w:r>
-        <w:rPr>
-          <w:rFonts w:ascii="Times New Roman" w:hAnsi="Times New Roman" w:cs="Times New Roman"/>
-          <w:i/>
-          <w:sz w:val="24"/>
-        </w:rPr>
-        <w:t>мемы</w:t>
-      </w:r>
-      <w:proofErr w:type="spellEnd"/>
-      <w:r>
-        <w:rPr>
-          <w:rFonts w:ascii="Times New Roman" w:hAnsi="Times New Roman" w:cs="Times New Roman"/>
-          <w:i/>
-          <w:sz w:val="24"/>
-        </w:rPr>
-        <w:t xml:space="preserve"> которыми Вы бы хотели поделиться с миром</w:t>
+        <w:t xml:space="preserve"> шутки\мемы которыми Вы бы хотели поделиться с миром</w:t>
       </w:r>
       <w:r>
         <w:rPr>
@@ -1124,46 +1054,14 @@
           <w:rFonts w:ascii="Times New Roman" w:hAnsi="Times New Roman" w:cs="Times New Roman"/>
           <w:sz w:val="24"/>
         </w:rPr>
-        <w:t xml:space="preserve">Все участники ответили, что идея отличная. Также добавлялись комментарии о том, что такая </w:t>
-      </w:r>
-      <w:proofErr w:type="spellStart"/>
-      <w:r>
-        <w:rPr>
-          <w:rFonts w:ascii="Times New Roman" w:hAnsi="Times New Roman" w:cs="Times New Roman"/>
-          <w:sz w:val="24"/>
-        </w:rPr>
-        <w:t>соцсеть</w:t>
-      </w:r>
-      <w:proofErr w:type="spellEnd"/>
-      <w:r>
-        <w:rPr>
-          <w:rFonts w:ascii="Times New Roman" w:hAnsi="Times New Roman" w:cs="Times New Roman"/>
-          <w:sz w:val="24"/>
-        </w:rPr>
-        <w:t xml:space="preserve"> смогла бы</w:t>
-      </w:r>
-      <w:r>
-        <w:rPr>
-          <w:rFonts w:ascii="Times New Roman" w:hAnsi="Times New Roman" w:cs="Times New Roman"/>
-          <w:sz w:val="24"/>
-        </w:rPr>
-        <w:t xml:space="preserve"> сблизить людей, помогла бы найти общее между </w:t>
-      </w:r>
-      <w:proofErr w:type="gramStart"/>
-      <w:r>
-        <w:rPr>
-          <w:rFonts w:ascii="Times New Roman" w:hAnsi="Times New Roman" w:cs="Times New Roman"/>
-          <w:sz w:val="24"/>
-        </w:rPr>
-        <w:t>теми</w:t>
-      </w:r>
-      <w:proofErr w:type="gramEnd"/>
-      <w:r>
-        <w:rPr>
-          <w:rFonts w:ascii="Times New Roman" w:hAnsi="Times New Roman" w:cs="Times New Roman"/>
-          <w:sz w:val="24"/>
-        </w:rPr>
-        <w:t xml:space="preserve"> кто не знает, что нравится тому или иному человеку</w:t>
+        <w:t>Все участники ответили, что идея отличная. Также добавлялись комментарии о том, что такая соцсеть смогла бы</w:t>
+      </w:r>
+      <w:r>
+        <w:rPr>
+          <w:rFonts w:ascii="Times New Roman" w:hAnsi="Times New Roman" w:cs="Times New Roman"/>
+          <w:sz w:val="24"/>
+        </w:rPr>
+        <w:t xml:space="preserve"> сблизить людей, помогла бы найти общее между теми кто не знает, что нравится тому или иному человеку</w:t>
       </w:r>
       <w:r>
         <w:rPr>
@@ -1336,23 +1234,7 @@
           <w:rFonts w:ascii="Times New Roman" w:hAnsi="Times New Roman" w:cs="Times New Roman"/>
           <w:sz w:val="24"/>
         </w:rPr>
-        <w:t xml:space="preserve">: Большинство участников предполагает, что было бы неплохо реализовать оба способа управления. Несколько человек проголосовали только </w:t>
-      </w:r>
-      <w:proofErr w:type="gramStart"/>
-      <w:r>
-        <w:rPr>
-          <w:rFonts w:ascii="Times New Roman" w:hAnsi="Times New Roman" w:cs="Times New Roman"/>
-          <w:sz w:val="24"/>
-        </w:rPr>
-        <w:t>за  голосовое</w:t>
-      </w:r>
-      <w:proofErr w:type="gramEnd"/>
-      <w:r>
-        <w:rPr>
-          <w:rFonts w:ascii="Times New Roman" w:hAnsi="Times New Roman" w:cs="Times New Roman"/>
-          <w:sz w:val="24"/>
-        </w:rPr>
-        <w:t xml:space="preserve"> управление.  </w:t>
+        <w:t xml:space="preserve">: Большинство участников предполагает, что было бы неплохо реализовать оба способа управления. Несколько человек проголосовали только за  голосовое управление.  </w:t>
       </w:r>
     </w:p>
     <w:p>
@@ -1533,25 +1415,7 @@
           <w:i/>
           <w:sz w:val="24"/>
         </w:rPr>
-        <w:t xml:space="preserve">Как Вам идея того, что бы лента была составлена из голосовых </w:t>
-      </w:r>
-      <w:proofErr w:type="gramStart"/>
-      <w:r>
-        <w:rPr>
-          <w:rFonts w:ascii="Times New Roman" w:hAnsi="Times New Roman" w:cs="Times New Roman"/>
-          <w:i/>
-          <w:sz w:val="24"/>
-        </w:rPr>
-        <w:t>файлов(</w:t>
-      </w:r>
-      <w:proofErr w:type="gramEnd"/>
-      <w:r>
-        <w:rPr>
-          <w:rFonts w:ascii="Times New Roman" w:hAnsi="Times New Roman" w:cs="Times New Roman"/>
-          <w:i/>
-          <w:sz w:val="24"/>
-        </w:rPr>
-        <w:t>голосовых сообщений, музыки)?</w:t>
+        <w:t>Как Вам идея того, что бы лента была составлена из голосовых файлов(голосовых сообщений, музыки)?</w:t>
       </w:r>
     </w:p>
     <w:p>
@@ -1593,39 +1457,7 @@
           <w:rFonts w:ascii="Times New Roman" w:hAnsi="Times New Roman" w:cs="Times New Roman"/>
           <w:sz w:val="24"/>
         </w:rPr>
-        <w:t xml:space="preserve">не совсем походит по тематике </w:t>
-      </w:r>
-      <w:proofErr w:type="spellStart"/>
-      <w:r>
-        <w:rPr>
-          <w:rFonts w:ascii="Times New Roman" w:hAnsi="Times New Roman" w:cs="Times New Roman"/>
-          <w:sz w:val="24"/>
-        </w:rPr>
-        <w:t>соцсети</w:t>
-      </w:r>
-      <w:proofErr w:type="spellEnd"/>
-      <w:r>
-        <w:rPr>
-          <w:rFonts w:ascii="Times New Roman" w:hAnsi="Times New Roman" w:cs="Times New Roman"/>
-          <w:sz w:val="24"/>
-        </w:rPr>
-        <w:t>, многие считают, что было бы лучше делать упор конкретно на анекдоты и картинки (</w:t>
-      </w:r>
-      <w:proofErr w:type="spellStart"/>
-      <w:r>
-        <w:rPr>
-          <w:rFonts w:ascii="Times New Roman" w:hAnsi="Times New Roman" w:cs="Times New Roman"/>
-          <w:sz w:val="24"/>
-        </w:rPr>
-        <w:t>мемы</w:t>
-      </w:r>
-      <w:proofErr w:type="spellEnd"/>
-      <w:r>
-        <w:rPr>
-          <w:rFonts w:ascii="Times New Roman" w:hAnsi="Times New Roman" w:cs="Times New Roman"/>
-          <w:sz w:val="24"/>
-        </w:rPr>
-        <w:t>).</w:t>
+        <w:t>не совсем походит по тематике соцсети, многие считают, что было бы лучше делать упор конкретно на анекдоты и картинки (мемы).</w:t>
       </w:r>
     </w:p>
     <w:p>
@@ -1870,8 +1702,6 @@
         </w:rPr>
         <w:t>смотреть иторию</w:t>
       </w:r>
-      <w:bookmarkStart w:id="1" w:name="_GoBack"/>
-      <w:bookmarkEnd w:id="1"/>
       <w:r>
         <w:rPr>
           <w:rFonts w:ascii="Times New Roman" w:hAnsi="Times New Roman" w:cs="Times New Roman"/>
@@ -1886,25 +1716,7 @@
           <w:i/>
           <w:sz w:val="24"/>
         </w:rPr>
-        <w:t xml:space="preserve">конкретному </w:t>
-      </w:r>
-      <w:proofErr w:type="spellStart"/>
-      <w:r>
-        <w:rPr>
-          <w:rFonts w:ascii="Times New Roman" w:hAnsi="Times New Roman" w:cs="Times New Roman"/>
-          <w:i/>
-          <w:sz w:val="24"/>
-        </w:rPr>
-        <w:t>мему</w:t>
-      </w:r>
-      <w:proofErr w:type="spellEnd"/>
-      <w:r>
-        <w:rPr>
-          <w:rFonts w:ascii="Times New Roman" w:hAnsi="Times New Roman" w:cs="Times New Roman"/>
-          <w:i/>
-          <w:sz w:val="24"/>
-        </w:rPr>
-        <w:t>\шутке распространенной в данный момент</w:t>
+        <w:t>конкретному мему\шутке распространенной в данный момент</w:t>
       </w:r>
       <w:r>
         <w:rPr>
@@ -1949,6 +1761,116 @@
         </w:rPr>
         <w:t xml:space="preserve">: Все респонденты ответили, что это прекрасная идея. </w:t>
       </w:r>
+    </w:p>
+    <w:p>
+      <w:pPr>
+        <w:pStyle w:val="a3"/>
+        <w:jc w:val="both"/>
+        <w:rPr>
+          <w:rFonts w:ascii="Times New Roman" w:hAnsi="Times New Roman" w:cs="Times New Roman"/>
+          <w:sz w:val="24"/>
+        </w:rPr>
+      </w:pPr>
+    </w:p>
+    <w:p>
+      <w:pPr>
+        <w:pStyle w:val="a3"/>
+        <w:numPr>
+          <w:ilvl w:val="0"/>
+          <w:numId w:val="2"/>
+        </w:numPr>
+        <w:jc w:val="both"/>
+        <w:rPr>
+          <w:rFonts w:ascii="Times New Roman" w:hAnsi="Times New Roman" w:cs="Times New Roman"/>
+          <w:i/>
+          <w:sz w:val="24"/>
+        </w:rPr>
+      </w:pPr>
+      <w:r>
+        <w:rPr>
+          <w:rFonts w:ascii="Times New Roman" w:hAnsi="Times New Roman" w:cs="Times New Roman"/>
+          <w:i/>
+          <w:sz w:val="24"/>
+        </w:rPr>
+        <w:t>Вы бы хотели получать вознаграждение за создаваемый Вами юмор</w:t>
+      </w:r>
+      <w:r>
+        <w:rPr>
+          <w:rFonts w:ascii="Times New Roman" w:hAnsi="Times New Roman" w:cs="Times New Roman"/>
+          <w:i/>
+          <w:sz w:val="24"/>
+        </w:rPr>
+        <w:t>?</w:t>
+      </w:r>
+    </w:p>
+    <w:p>
+      <w:pPr>
+        <w:pStyle w:val="a3"/>
+        <w:jc w:val="both"/>
+        <w:rPr>
+          <w:rFonts w:ascii="Times New Roman" w:hAnsi="Times New Roman" w:cs="Times New Roman"/>
+          <w:sz w:val="24"/>
+        </w:rPr>
+      </w:pPr>
+    </w:p>
+    <w:p>
+      <w:pPr>
+        <w:pStyle w:val="a3"/>
+        <w:jc w:val="both"/>
+        <w:rPr>
+          <w:rFonts w:ascii="Times New Roman" w:hAnsi="Times New Roman" w:cs="Times New Roman"/>
+          <w:sz w:val="24"/>
+        </w:rPr>
+      </w:pPr>
+      <w:r>
+        <w:rPr>
+          <w:rFonts w:ascii="Times New Roman" w:hAnsi="Times New Roman" w:cs="Times New Roman"/>
+          <w:sz w:val="24"/>
+          <w:u w:val="single"/>
+        </w:rPr>
+        <w:t>Результат</w:t>
+      </w:r>
+      <w:r>
+        <w:rPr>
+          <w:rFonts w:ascii="Times New Roman" w:hAnsi="Times New Roman" w:cs="Times New Roman"/>
+          <w:sz w:val="24"/>
+        </w:rPr>
+        <w:t xml:space="preserve">: Все респонденты ответили, что </w:t>
+      </w:r>
+      <w:r>
+        <w:rPr>
+          <w:rFonts w:ascii="Times New Roman" w:hAnsi="Times New Roman" w:cs="Times New Roman"/>
+          <w:sz w:val="24"/>
+        </w:rPr>
+        <w:t>они полностью поддерживают данную идею</w:t>
+      </w:r>
+      <w:r>
+        <w:rPr>
+          <w:rFonts w:ascii="Times New Roman" w:hAnsi="Times New Roman" w:cs="Times New Roman"/>
+          <w:sz w:val="24"/>
+        </w:rPr>
+        <w:t xml:space="preserve">. </w:t>
+      </w:r>
+    </w:p>
+    <w:p>
+      <w:pPr>
+        <w:pStyle w:val="a3"/>
+        <w:jc w:val="both"/>
+        <w:rPr>
+          <w:rFonts w:ascii="Times New Roman" w:hAnsi="Times New Roman" w:cs="Times New Roman"/>
+          <w:sz w:val="24"/>
+        </w:rPr>
+      </w:pPr>
+    </w:p>
+    <w:p>
+      <w:pPr>
+        <w:pStyle w:val="a3"/>
+        <w:jc w:val="both"/>
+        <w:rPr>
+          <w:rFonts w:ascii="Times New Roman" w:hAnsi="Times New Roman" w:cs="Times New Roman"/>
+          <w:sz w:val="24"/>
+        </w:rPr>
+      </w:pPr>
     </w:p>
     <w:p>
       <w:pPr>

</xml_diff>

<commit_message>
original features of memenet added
</commit_message>
<xml_diff>
--- a/2. Understanding user needs/2.1. Интервью.docx
+++ b/2. Understanding user needs/2.1. Интервью.docx
@@ -106,7 +106,7 @@
           <w:rFonts w:ascii="Times New Roman" w:hAnsi="Times New Roman" w:cs="Times New Roman"/>
           <w:sz w:val="24"/>
         </w:rPr>
-        <w:t>3</w:t>
+        <w:t>4</w:t>
       </w:r>
       <w:bookmarkStart w:id="1" w:name="_GoBack"/>
       <w:bookmarkEnd w:id="1"/>
@@ -1835,14 +1835,90 @@
           <w:rFonts w:ascii="Times New Roman" w:hAnsi="Times New Roman" w:cs="Times New Roman"/>
           <w:sz w:val="24"/>
         </w:rPr>
-        <w:t xml:space="preserve">: Все респонденты ответили, что </w:t>
-      </w:r>
-      <w:r>
-        <w:rPr>
-          <w:rFonts w:ascii="Times New Roman" w:hAnsi="Times New Roman" w:cs="Times New Roman"/>
-          <w:sz w:val="24"/>
-        </w:rPr>
-        <w:t>они полностью поддерживают данную идею</w:t>
+        <w:t xml:space="preserve">: Все респонденты ответили, что они полностью поддерживают данную идею. </w:t>
+      </w:r>
+    </w:p>
+    <w:p>
+      <w:pPr>
+        <w:pStyle w:val="a3"/>
+        <w:jc w:val="both"/>
+        <w:rPr>
+          <w:rFonts w:ascii="Times New Roman" w:hAnsi="Times New Roman" w:cs="Times New Roman"/>
+          <w:sz w:val="24"/>
+        </w:rPr>
+      </w:pPr>
+    </w:p>
+    <w:p>
+      <w:pPr>
+        <w:pStyle w:val="a3"/>
+        <w:numPr>
+          <w:ilvl w:val="0"/>
+          <w:numId w:val="2"/>
+        </w:numPr>
+        <w:jc w:val="both"/>
+        <w:rPr>
+          <w:rFonts w:ascii="Times New Roman" w:hAnsi="Times New Roman" w:cs="Times New Roman"/>
+          <w:i/>
+          <w:sz w:val="24"/>
+        </w:rPr>
+      </w:pPr>
+      <w:r>
+        <w:rPr>
+          <w:rFonts w:ascii="Times New Roman" w:hAnsi="Times New Roman" w:cs="Times New Roman"/>
+          <w:i/>
+          <w:sz w:val="24"/>
+        </w:rPr>
+        <w:t>Поддержали бы вы других пользователей материальными средствами для продвижения контента, который создает данный пользователь</w:t>
+      </w:r>
+      <w:r>
+        <w:rPr>
+          <w:rFonts w:ascii="Times New Roman" w:hAnsi="Times New Roman" w:cs="Times New Roman"/>
+          <w:i/>
+          <w:sz w:val="24"/>
+        </w:rPr>
+        <w:t>?</w:t>
+      </w:r>
+    </w:p>
+    <w:p>
+      <w:pPr>
+        <w:pStyle w:val="a3"/>
+        <w:jc w:val="both"/>
+        <w:rPr>
+          <w:rFonts w:ascii="Times New Roman" w:hAnsi="Times New Roman" w:cs="Times New Roman"/>
+          <w:sz w:val="24"/>
+        </w:rPr>
+      </w:pPr>
+    </w:p>
+    <w:p>
+      <w:pPr>
+        <w:pStyle w:val="a3"/>
+        <w:jc w:val="both"/>
+        <w:rPr>
+          <w:rFonts w:ascii="Times New Roman" w:hAnsi="Times New Roman" w:cs="Times New Roman"/>
+          <w:sz w:val="24"/>
+        </w:rPr>
+      </w:pPr>
+      <w:r>
+        <w:rPr>
+          <w:rFonts w:ascii="Times New Roman" w:hAnsi="Times New Roman" w:cs="Times New Roman"/>
+          <w:sz w:val="24"/>
+          <w:u w:val="single"/>
+        </w:rPr>
+        <w:t>Результат</w:t>
+      </w:r>
+      <w:r>
+        <w:rPr>
+          <w:rFonts w:ascii="Times New Roman" w:hAnsi="Times New Roman" w:cs="Times New Roman"/>
+          <w:sz w:val="24"/>
+        </w:rPr>
+        <w:t xml:space="preserve">: </w:t>
+      </w:r>
+      <w:r>
+        <w:rPr>
+          <w:rFonts w:ascii="Times New Roman" w:hAnsi="Times New Roman" w:cs="Times New Roman"/>
+          <w:sz w:val="24"/>
+        </w:rPr>
+        <w:t>Практически все согласились с данным предложением и с тем, что необходимо поощрять творческих личностей</w:t>
       </w:r>
       <w:r>
         <w:rPr>
@@ -1851,6 +1927,16 @@
         </w:rPr>
         <w:t xml:space="preserve">. </w:t>
       </w:r>
+    </w:p>
+    <w:p>
+      <w:pPr>
+        <w:pStyle w:val="a3"/>
+        <w:jc w:val="both"/>
+        <w:rPr>
+          <w:rFonts w:ascii="Times New Roman" w:hAnsi="Times New Roman" w:cs="Times New Roman"/>
+          <w:sz w:val="24"/>
+        </w:rPr>
+      </w:pPr>
     </w:p>
     <w:p>
       <w:pPr>

</xml_diff>